<commit_message>
Teknisk feasibility study - teknisk
</commit_message>
<xml_diff>
--- a/Dokumentation/Feasibility study.docx
+++ b/Dokumentation/Feasibility study.docx
@@ -210,15 +210,7 @@
           <w:sz w:val="24"/>
           <w:szCs w:val="24"/>
         </w:rPr>
-        <w:t>Inden projektet, så blev planlægningen gjort gennem sms beskeder, som hver medarbejder så kunne svare tilbage på, om de var ledige til at kunne tage en vagt.</w:t>
-      </w:r>
-      <w:r>
-        <w:rPr>
-          <w:rFonts w:ascii="Times New Roman" w:hAnsi="Times New Roman" w:cs="Times New Roman"/>
-          <w:sz w:val="24"/>
-          <w:szCs w:val="24"/>
-        </w:rPr>
-        <w:t xml:space="preserve"> </w:t>
+        <w:t xml:space="preserve">Inden projektet, så blev planlægningen gjort gennem sms beskeder, som hver medarbejder så kunne svare tilbage på, om de var ledige til at kunne tage en vagt. </w:t>
       </w:r>
       <w:r>
         <w:rPr>
@@ -269,6 +261,183 @@
           <w:szCs w:val="24"/>
         </w:rPr>
         <w:t xml:space="preserve">Technical </w:t>
+      </w:r>
+    </w:p>
+    <w:p>
+      <w:pPr>
+        <w:rPr>
+          <w:rFonts w:ascii="Times New Roman" w:hAnsi="Times New Roman" w:cs="Times New Roman"/>
+          <w:sz w:val="24"/>
+          <w:szCs w:val="24"/>
+        </w:rPr>
+      </w:pPr>
+      <w:r>
+        <w:rPr>
+          <w:rFonts w:ascii="Times New Roman" w:hAnsi="Times New Roman" w:cs="Times New Roman"/>
+          <w:sz w:val="24"/>
+          <w:szCs w:val="24"/>
+        </w:rPr>
+        <w:t xml:space="preserve">I denne del af vores </w:t>
+      </w:r>
+      <w:proofErr w:type="spellStart"/>
+      <w:r>
+        <w:rPr>
+          <w:rFonts w:ascii="Times New Roman" w:hAnsi="Times New Roman" w:cs="Times New Roman"/>
+          <w:sz w:val="24"/>
+          <w:szCs w:val="24"/>
+        </w:rPr>
+        <w:t>feasibility</w:t>
+      </w:r>
+      <w:proofErr w:type="spellEnd"/>
+      <w:r>
+        <w:rPr>
+          <w:rFonts w:ascii="Times New Roman" w:hAnsi="Times New Roman" w:cs="Times New Roman"/>
+          <w:sz w:val="24"/>
+          <w:szCs w:val="24"/>
+        </w:rPr>
+        <w:t xml:space="preserve"> </w:t>
+      </w:r>
+      <w:proofErr w:type="spellStart"/>
+      <w:r>
+        <w:rPr>
+          <w:rFonts w:ascii="Times New Roman" w:hAnsi="Times New Roman" w:cs="Times New Roman"/>
+          <w:sz w:val="24"/>
+          <w:szCs w:val="24"/>
+        </w:rPr>
+        <w:t>study</w:t>
+      </w:r>
+      <w:proofErr w:type="spellEnd"/>
+      <w:r>
+        <w:rPr>
+          <w:rFonts w:ascii="Times New Roman" w:hAnsi="Times New Roman" w:cs="Times New Roman"/>
+          <w:sz w:val="24"/>
+          <w:szCs w:val="24"/>
+        </w:rPr>
+        <w:t xml:space="preserve"> analyseres de tekniske udfordringer i vores projekt.  </w:t>
+      </w:r>
+    </w:p>
+    <w:p>
+      <w:pPr>
+        <w:rPr>
+          <w:rFonts w:ascii="Times New Roman" w:hAnsi="Times New Roman" w:cs="Times New Roman"/>
+          <w:sz w:val="24"/>
+          <w:szCs w:val="24"/>
+        </w:rPr>
+      </w:pPr>
+      <w:r>
+        <w:rPr>
+          <w:rFonts w:ascii="Times New Roman" w:hAnsi="Times New Roman" w:cs="Times New Roman"/>
+          <w:sz w:val="24"/>
+          <w:szCs w:val="24"/>
+        </w:rPr>
+        <w:t xml:space="preserve">Vi arbejder med programmeringssprog og -koncepter, som vi er bekendte med. Vi benytter </w:t>
+      </w:r>
+      <w:proofErr w:type="spellStart"/>
+      <w:r>
+        <w:rPr>
+          <w:rFonts w:ascii="Times New Roman" w:hAnsi="Times New Roman" w:cs="Times New Roman"/>
+          <w:sz w:val="24"/>
+          <w:szCs w:val="24"/>
+        </w:rPr>
+        <w:t>Javascript</w:t>
+      </w:r>
+      <w:proofErr w:type="spellEnd"/>
+      <w:r>
+        <w:rPr>
+          <w:rFonts w:ascii="Times New Roman" w:hAnsi="Times New Roman" w:cs="Times New Roman"/>
+          <w:sz w:val="24"/>
+          <w:szCs w:val="24"/>
+        </w:rPr>
+        <w:t xml:space="preserve">, som vi kender forholdsvis godt og har arbejdet en del med, så er vi på forholdsvis sikker grund i forhold til at kunne komme i mål med vores projekt. Risiciene for ikke at kunne lave projektet vil være større ved implementering af programmeringssprog og koncepter, som vi ikke er bekendt med eller har så meget erfaring med. Der kan være delelementer i projektet, som vi ikke har prøvet at lave før. </w:t>
+      </w:r>
+    </w:p>
+    <w:p>
+      <w:pPr>
+        <w:rPr>
+          <w:rFonts w:ascii="Times New Roman" w:hAnsi="Times New Roman" w:cs="Times New Roman"/>
+          <w:sz w:val="24"/>
+          <w:szCs w:val="24"/>
+        </w:rPr>
+      </w:pPr>
+      <w:r>
+        <w:rPr>
+          <w:rFonts w:ascii="Times New Roman" w:hAnsi="Times New Roman" w:cs="Times New Roman"/>
+          <w:sz w:val="24"/>
+          <w:szCs w:val="24"/>
+        </w:rPr>
+        <w:t xml:space="preserve">Det projekt, som vi skal lave, er ikke nyskabende i forhold til udvikling af ny teknologi/programmeringskoncepter. Der vil derfor være en del hjælp at hente til at lave diverse delelementer. Vi er fire personer i projektgruppen, så der er forholdsvis meget arbejdskraft til rådighed i projektperioden.  </w:t>
+      </w:r>
+    </w:p>
+    <w:p>
+      <w:pPr>
+        <w:rPr>
+          <w:rFonts w:ascii="Times New Roman" w:hAnsi="Times New Roman" w:cs="Times New Roman"/>
+          <w:sz w:val="24"/>
+          <w:szCs w:val="24"/>
+        </w:rPr>
+      </w:pPr>
+      <w:r>
+        <w:rPr>
+          <w:rFonts w:ascii="Times New Roman" w:hAnsi="Times New Roman" w:cs="Times New Roman"/>
+          <w:sz w:val="24"/>
+          <w:szCs w:val="24"/>
+        </w:rPr>
+        <w:t>Vores webapplikation kræver ikke, at brugere har store it-kundskaber eller særligt hardware. Appen vil fungere som mange andre standardhjemmesider. Der kræves blot internetforbindelse.</w:t>
+      </w:r>
+    </w:p>
+    <w:p>
+      <w:pPr>
+        <w:rPr>
+          <w:rFonts w:ascii="Times New Roman" w:hAnsi="Times New Roman" w:cs="Times New Roman"/>
+          <w:b/>
+          <w:bCs/>
+          <w:sz w:val="24"/>
+          <w:szCs w:val="24"/>
+        </w:rPr>
+      </w:pPr>
+      <w:r>
+        <w:rPr>
+          <w:rFonts w:ascii="Times New Roman" w:hAnsi="Times New Roman" w:cs="Times New Roman"/>
+          <w:sz w:val="24"/>
+          <w:szCs w:val="24"/>
+        </w:rPr>
+        <w:t xml:space="preserve">Det kan være værd at notere sig, at et </w:t>
+      </w:r>
+      <w:proofErr w:type="spellStart"/>
+      <w:r>
+        <w:rPr>
+          <w:rFonts w:ascii="Times New Roman" w:hAnsi="Times New Roman" w:cs="Times New Roman"/>
+          <w:sz w:val="24"/>
+          <w:szCs w:val="24"/>
+        </w:rPr>
+        <w:t>feasibility</w:t>
+      </w:r>
+      <w:proofErr w:type="spellEnd"/>
+      <w:r>
+        <w:rPr>
+          <w:rFonts w:ascii="Times New Roman" w:hAnsi="Times New Roman" w:cs="Times New Roman"/>
+          <w:sz w:val="24"/>
+          <w:szCs w:val="24"/>
+        </w:rPr>
+        <w:t xml:space="preserve"> </w:t>
+      </w:r>
+      <w:proofErr w:type="spellStart"/>
+      <w:r>
+        <w:rPr>
+          <w:rFonts w:ascii="Times New Roman" w:hAnsi="Times New Roman" w:cs="Times New Roman"/>
+          <w:sz w:val="24"/>
+          <w:szCs w:val="24"/>
+        </w:rPr>
+        <w:t>study</w:t>
+      </w:r>
+      <w:proofErr w:type="spellEnd"/>
+      <w:r>
+        <w:rPr>
+          <w:rFonts w:ascii="Times New Roman" w:hAnsi="Times New Roman" w:cs="Times New Roman"/>
+          <w:sz w:val="24"/>
+          <w:szCs w:val="24"/>
+        </w:rPr>
+        <w:t xml:space="preserve"> og en SCRUM-proces ikke nødvendigvis går hånd i hånd. Hvis man skal vurdere, hvorvidt et projekt kan lade sig gøre, kræver det også grundlæggende viden om projektet. I en SCRUM-proces er de endelige krav ikke kendt på forhånd, og det er derfor svært at vurdere, hvorvidt et sådant projekt kan lade sig gøre/er hensigtsmæssigt at føre ud i livet.</w:t>
       </w:r>
     </w:p>
     <w:p>
@@ -602,6 +771,7 @@
                 <w:sz w:val="24"/>
                 <w:szCs w:val="24"/>
               </w:rPr>
+              <w:lastRenderedPageBreak/>
               <w:t>Målbar</w:t>
             </w:r>
           </w:p>

</xml_diff>

<commit_message>
Update feasibility study - Palle
</commit_message>
<xml_diff>
--- a/Dokumentation/Feasibility study.docx
+++ b/Dokumentation/Feasibility study.docx
@@ -261,6 +261,183 @@
           <w:szCs w:val="24"/>
         </w:rPr>
         <w:t xml:space="preserve">Technical </w:t>
+      </w:r>
+    </w:p>
+    <w:p>
+      <w:pPr>
+        <w:rPr>
+          <w:rFonts w:ascii="Times New Roman" w:hAnsi="Times New Roman" w:cs="Times New Roman"/>
+          <w:sz w:val="24"/>
+          <w:szCs w:val="24"/>
+        </w:rPr>
+      </w:pPr>
+      <w:r>
+        <w:rPr>
+          <w:rFonts w:ascii="Times New Roman" w:hAnsi="Times New Roman" w:cs="Times New Roman"/>
+          <w:sz w:val="24"/>
+          <w:szCs w:val="24"/>
+        </w:rPr>
+        <w:t xml:space="preserve">I denne del af vores </w:t>
+      </w:r>
+      <w:proofErr w:type="spellStart"/>
+      <w:r>
+        <w:rPr>
+          <w:rFonts w:ascii="Times New Roman" w:hAnsi="Times New Roman" w:cs="Times New Roman"/>
+          <w:sz w:val="24"/>
+          <w:szCs w:val="24"/>
+        </w:rPr>
+        <w:t>feasibility</w:t>
+      </w:r>
+      <w:proofErr w:type="spellEnd"/>
+      <w:r>
+        <w:rPr>
+          <w:rFonts w:ascii="Times New Roman" w:hAnsi="Times New Roman" w:cs="Times New Roman"/>
+          <w:sz w:val="24"/>
+          <w:szCs w:val="24"/>
+        </w:rPr>
+        <w:t xml:space="preserve"> </w:t>
+      </w:r>
+      <w:proofErr w:type="spellStart"/>
+      <w:r>
+        <w:rPr>
+          <w:rFonts w:ascii="Times New Roman" w:hAnsi="Times New Roman" w:cs="Times New Roman"/>
+          <w:sz w:val="24"/>
+          <w:szCs w:val="24"/>
+        </w:rPr>
+        <w:t>study</w:t>
+      </w:r>
+      <w:proofErr w:type="spellEnd"/>
+      <w:r>
+        <w:rPr>
+          <w:rFonts w:ascii="Times New Roman" w:hAnsi="Times New Roman" w:cs="Times New Roman"/>
+          <w:sz w:val="24"/>
+          <w:szCs w:val="24"/>
+        </w:rPr>
+        <w:t xml:space="preserve"> analyseres de tekniske udfordringer i vores projekt.  </w:t>
+      </w:r>
+    </w:p>
+    <w:p>
+      <w:pPr>
+        <w:rPr>
+          <w:rFonts w:ascii="Times New Roman" w:hAnsi="Times New Roman" w:cs="Times New Roman"/>
+          <w:sz w:val="24"/>
+          <w:szCs w:val="24"/>
+        </w:rPr>
+      </w:pPr>
+      <w:r>
+        <w:rPr>
+          <w:rFonts w:ascii="Times New Roman" w:hAnsi="Times New Roman" w:cs="Times New Roman"/>
+          <w:sz w:val="24"/>
+          <w:szCs w:val="24"/>
+        </w:rPr>
+        <w:t xml:space="preserve">Vi arbejder med programmeringssprog og -koncepter, som vi er bekendte med. Vi benytter </w:t>
+      </w:r>
+      <w:proofErr w:type="spellStart"/>
+      <w:r>
+        <w:rPr>
+          <w:rFonts w:ascii="Times New Roman" w:hAnsi="Times New Roman" w:cs="Times New Roman"/>
+          <w:sz w:val="24"/>
+          <w:szCs w:val="24"/>
+        </w:rPr>
+        <w:t>Javascript</w:t>
+      </w:r>
+      <w:proofErr w:type="spellEnd"/>
+      <w:r>
+        <w:rPr>
+          <w:rFonts w:ascii="Times New Roman" w:hAnsi="Times New Roman" w:cs="Times New Roman"/>
+          <w:sz w:val="24"/>
+          <w:szCs w:val="24"/>
+        </w:rPr>
+        <w:t xml:space="preserve">, som vi kender forholdsvis godt og har arbejdet en del med, så er vi på forholdsvis sikker grund i forhold til at kunne komme i mål med vores projekt. Risiciene for ikke at kunne lave projektet vil være større ved implementering af programmeringssprog og koncepter, som vi ikke er bekendt med eller har så meget erfaring med. Der kan være delelementer i projektet, som vi ikke har prøvet at lave før. </w:t>
+      </w:r>
+    </w:p>
+    <w:p>
+      <w:pPr>
+        <w:rPr>
+          <w:rFonts w:ascii="Times New Roman" w:hAnsi="Times New Roman" w:cs="Times New Roman"/>
+          <w:sz w:val="24"/>
+          <w:szCs w:val="24"/>
+        </w:rPr>
+      </w:pPr>
+      <w:r>
+        <w:rPr>
+          <w:rFonts w:ascii="Times New Roman" w:hAnsi="Times New Roman" w:cs="Times New Roman"/>
+          <w:sz w:val="24"/>
+          <w:szCs w:val="24"/>
+        </w:rPr>
+        <w:t xml:space="preserve">Det projekt, som vi skal lave, er ikke nyskabende i forhold til udvikling af ny teknologi/programmeringskoncepter. Der vil derfor være en del hjælp at hente til at lave diverse delelementer. Vi er fire personer i projektgruppen, så der er forholdsvis meget arbejdskraft til rådighed i projektperioden.  </w:t>
+      </w:r>
+    </w:p>
+    <w:p>
+      <w:pPr>
+        <w:rPr>
+          <w:rFonts w:ascii="Times New Roman" w:hAnsi="Times New Roman" w:cs="Times New Roman"/>
+          <w:sz w:val="24"/>
+          <w:szCs w:val="24"/>
+        </w:rPr>
+      </w:pPr>
+      <w:r>
+        <w:rPr>
+          <w:rFonts w:ascii="Times New Roman" w:hAnsi="Times New Roman" w:cs="Times New Roman"/>
+          <w:sz w:val="24"/>
+          <w:szCs w:val="24"/>
+        </w:rPr>
+        <w:t>Vores webapplikation kræver ikke, at brugere har store it-kundskaber eller særligt hardware. Appen vil fungere som mange andre standardhjemmesider. Der kræves blot internetforbindelse.</w:t>
+      </w:r>
+    </w:p>
+    <w:p>
+      <w:pPr>
+        <w:rPr>
+          <w:rFonts w:ascii="Times New Roman" w:hAnsi="Times New Roman" w:cs="Times New Roman"/>
+          <w:b/>
+          <w:bCs/>
+          <w:sz w:val="24"/>
+          <w:szCs w:val="24"/>
+        </w:rPr>
+      </w:pPr>
+      <w:r>
+        <w:rPr>
+          <w:rFonts w:ascii="Times New Roman" w:hAnsi="Times New Roman" w:cs="Times New Roman"/>
+          <w:sz w:val="24"/>
+          <w:szCs w:val="24"/>
+        </w:rPr>
+        <w:t xml:space="preserve">Det kan være værd at notere sig, at et </w:t>
+      </w:r>
+      <w:proofErr w:type="spellStart"/>
+      <w:r>
+        <w:rPr>
+          <w:rFonts w:ascii="Times New Roman" w:hAnsi="Times New Roman" w:cs="Times New Roman"/>
+          <w:sz w:val="24"/>
+          <w:szCs w:val="24"/>
+        </w:rPr>
+        <w:t>feasibility</w:t>
+      </w:r>
+      <w:proofErr w:type="spellEnd"/>
+      <w:r>
+        <w:rPr>
+          <w:rFonts w:ascii="Times New Roman" w:hAnsi="Times New Roman" w:cs="Times New Roman"/>
+          <w:sz w:val="24"/>
+          <w:szCs w:val="24"/>
+        </w:rPr>
+        <w:t xml:space="preserve"> </w:t>
+      </w:r>
+      <w:proofErr w:type="spellStart"/>
+      <w:r>
+        <w:rPr>
+          <w:rFonts w:ascii="Times New Roman" w:hAnsi="Times New Roman" w:cs="Times New Roman"/>
+          <w:sz w:val="24"/>
+          <w:szCs w:val="24"/>
+        </w:rPr>
+        <w:t>study</w:t>
+      </w:r>
+      <w:proofErr w:type="spellEnd"/>
+      <w:r>
+        <w:rPr>
+          <w:rFonts w:ascii="Times New Roman" w:hAnsi="Times New Roman" w:cs="Times New Roman"/>
+          <w:sz w:val="24"/>
+          <w:szCs w:val="24"/>
+        </w:rPr>
+        <w:t xml:space="preserve"> og en SCRUM-proces ikke nødvendigvis går hånd i hånd. Hvis man skal vurdere, hvorvidt et projekt kan lade sig gøre, kræver det også grundlæggende viden om projektet. I en SCRUM-proces er de endelige krav ikke kendt på forhånd, og det er derfor svært at vurdere, hvorvidt et sådant projekt kan lade sig gøre/er hensigtsmæssigt at føre ud i livet.</w:t>
       </w:r>
     </w:p>
     <w:p>
@@ -594,6 +771,7 @@
                 <w:sz w:val="24"/>
                 <w:szCs w:val="24"/>
               </w:rPr>
+              <w:lastRenderedPageBreak/>
               <w:t>Målbar</w:t>
             </w:r>
           </w:p>

</xml_diff>

<commit_message>
Update af feasibility study - Palle
</commit_message>
<xml_diff>
--- a/Dokumentation/Feasibility study.docx
+++ b/Dokumentation/Feasibility study.docx
@@ -1176,6 +1176,95 @@
           <w:szCs w:val="24"/>
         </w:rPr>
       </w:pPr>
+      <w:r>
+        <w:rPr>
+          <w:rFonts w:ascii="Times New Roman" w:hAnsi="Times New Roman" w:cs="Times New Roman"/>
+          <w:sz w:val="24"/>
+          <w:szCs w:val="24"/>
+        </w:rPr>
+        <w:t xml:space="preserve">Det operationelle aspekt af et </w:t>
+      </w:r>
+      <w:proofErr w:type="spellStart"/>
+      <w:r>
+        <w:rPr>
+          <w:rFonts w:ascii="Times New Roman" w:hAnsi="Times New Roman" w:cs="Times New Roman"/>
+          <w:sz w:val="24"/>
+          <w:szCs w:val="24"/>
+        </w:rPr>
+        <w:t>feasibility</w:t>
+      </w:r>
+      <w:proofErr w:type="spellEnd"/>
+      <w:r>
+        <w:rPr>
+          <w:rFonts w:ascii="Times New Roman" w:hAnsi="Times New Roman" w:cs="Times New Roman"/>
+          <w:sz w:val="24"/>
+          <w:szCs w:val="24"/>
+        </w:rPr>
+        <w:t xml:space="preserve"> </w:t>
+      </w:r>
+      <w:proofErr w:type="spellStart"/>
+      <w:r>
+        <w:rPr>
+          <w:rFonts w:ascii="Times New Roman" w:hAnsi="Times New Roman" w:cs="Times New Roman"/>
+          <w:sz w:val="24"/>
+          <w:szCs w:val="24"/>
+        </w:rPr>
+        <w:t>study</w:t>
+      </w:r>
+      <w:proofErr w:type="spellEnd"/>
+      <w:r>
+        <w:rPr>
+          <w:rFonts w:ascii="Times New Roman" w:hAnsi="Times New Roman" w:cs="Times New Roman"/>
+          <w:sz w:val="24"/>
+          <w:szCs w:val="24"/>
+        </w:rPr>
+        <w:t xml:space="preserve"> omhandler bl.a., hvorvidt det foreslåede projekt løser virksomhedens problemer og understøtter virksomhedens forretningsstrategi. </w:t>
+      </w:r>
+    </w:p>
+    <w:p>
+      <w:pPr>
+        <w:rPr>
+          <w:rFonts w:ascii="Times New Roman" w:hAnsi="Times New Roman" w:cs="Times New Roman"/>
+          <w:sz w:val="24"/>
+          <w:szCs w:val="24"/>
+        </w:rPr>
+      </w:pPr>
+      <w:r>
+        <w:rPr>
+          <w:rFonts w:ascii="Times New Roman" w:hAnsi="Times New Roman" w:cs="Times New Roman"/>
+          <w:sz w:val="24"/>
+          <w:szCs w:val="24"/>
+        </w:rPr>
+        <w:t>I øjeblikket ringes der rundt til vikarer for at dækket ledige vagter. Med vores løsning vil dette ikke længere være nødvendigt i samme omfang. Dette projekt skulle derfor gerne lette arbejdsbyrden for planlæggerne på bostedet og gøre det mere overskueligt og gennemskueligt for vikarer at booke nye vagter og se tidligere vagter. Virksomheden har en hjemmeside i forvejen (</w:t>
+      </w:r>
+      <w:hyperlink r:id="rId7" w:history="1">
+        <w:r>
+          <w:rPr>
+            <w:rStyle w:val="Hyperlink"/>
+            <w:rFonts w:ascii="Times New Roman" w:hAnsi="Times New Roman" w:cs="Times New Roman"/>
+            <w:sz w:val="24"/>
+            <w:szCs w:val="24"/>
+          </w:rPr>
+          <w:t>https://lkbh.dk/</w:t>
+        </w:r>
+      </w:hyperlink>
+      <w:r>
+        <w:rPr>
+          <w:rFonts w:ascii="Times New Roman" w:hAnsi="Times New Roman" w:cs="Times New Roman"/>
+          <w:sz w:val="24"/>
+          <w:szCs w:val="24"/>
+        </w:rPr>
+        <w:t>), så det kunne være oplagt at gøre bookingsystemet for vikarer til en del af deres egen hjemmeside.</w:t>
+      </w:r>
+    </w:p>
+    <w:p>
+      <w:pPr>
+        <w:rPr>
+          <w:rFonts w:ascii="Times New Roman" w:hAnsi="Times New Roman" w:cs="Times New Roman"/>
+          <w:sz w:val="24"/>
+          <w:szCs w:val="24"/>
+        </w:rPr>
+      </w:pPr>
     </w:p>
     <w:p>
       <w:pPr>
@@ -1303,7 +1392,16 @@
           <w:sz w:val="24"/>
           <w:szCs w:val="24"/>
         </w:rPr>
-        <w:t>. Disse værktøjer giver os et løbende indblik i vores tidshorisont og hjælper os med at forudsige eventuelle forsinkelser i god tid. Gennem vores uddannelse har vi allerede stiftet bekendtskab med lignende opgaver og er derfor nogenlunde beredt på omfanget af denne eksamens opgave. Ydermere har vi mulighed for at få vejledning gennem vores undervisere hvis der skulle opstå komplikationer undervejs.</w:t>
+        <w:t xml:space="preserve">. Disse værktøjer giver os et løbende indblik i vores tidshorisont og hjælper os med at forudsige eventuelle forsinkelser i god tid. Gennem vores uddannelse har vi allerede stiftet bekendtskab med lignende opgaver og er derfor nogenlunde beredt på omfanget af </w:t>
+      </w:r>
+      <w:r>
+        <w:rPr>
+          <w:rFonts w:ascii="Times New Roman" w:hAnsi="Times New Roman" w:cs="Times New Roman"/>
+          <w:sz w:val="24"/>
+          <w:szCs w:val="24"/>
+        </w:rPr>
+        <w:lastRenderedPageBreak/>
+        <w:t>denne eksamens opgave. Ydermere har vi mulighed for at få vejledning gennem vores undervisere hvis der skulle opstå komplikationer undervejs.</w:t>
       </w:r>
     </w:p>
     <w:p>
@@ -1435,7 +1533,6 @@
           <w:sz w:val="24"/>
           <w:szCs w:val="24"/>
         </w:rPr>
-        <w:lastRenderedPageBreak/>
         <w:t>Politics</w:t>
       </w:r>
       <w:proofErr w:type="spellEnd"/>
@@ -1468,8 +1565,8 @@
       </w:r>
     </w:p>
     <w:sectPr>
-      <w:headerReference w:type="default" r:id="rId7"/>
-      <w:footerReference w:type="default" r:id="rId8"/>
+      <w:headerReference w:type="default" r:id="rId8"/>
+      <w:footerReference w:type="default" r:id="rId9"/>
       <w:pgSz w:w="11906" w:h="16838"/>
       <w:pgMar w:top="1701" w:right="1134" w:bottom="1701" w:left="1134" w:header="708" w:footer="708" w:gutter="0"/>
       <w:cols w:space="708"/>
@@ -1514,6 +1611,7 @@
         <w:docPartUnique/>
       </w:docPartObj>
     </w:sdtPr>
+    <w:sdtEndPr/>
     <w:sdtContent>
       <w:sdt>
         <w:sdtPr>
@@ -1523,6 +1621,7 @@
             <w:docPartUnique/>
           </w:docPartObj>
         </w:sdtPr>
+        <w:sdtEndPr/>
         <w:sdtContent>
           <w:p>
             <w:pPr>

</xml_diff>